<commit_message>
Docs: avance Estudio de Factibilidad
</commit_message>
<xml_diff>
--- a/Gestion del proyecto/Correcciones_Presentaciones_Kairos_NexTech.docx
+++ b/Gestion del proyecto/Correcciones_Presentaciones_Kairos_NexTech.docx
@@ -4,15 +4,365 @@
   <w:body>
     <w:p>
       <w:pPr>
-        <w:rPr/>
-      </w:pPr>
-      <w:r>
-        <w:rPr>
-          <w:rtl w:val="0"/>
-        </w:rPr>
+        <w:jc w:val="both"/>
+        <w:rPr/>
+      </w:pPr>
+      <w:r>
+        <w:rPr>
+          <w:rtl w:val="0"/>
+        </w:rPr>
+      </w:r>
+    </w:p>
+    <w:p>
+      <w:pPr>
+        <w:jc w:val="both"/>
+        <w:rPr/>
+      </w:pPr>
+      <w:r>
+        <w:rPr>
+          <w:rtl w:val="0"/>
+        </w:rPr>
+      </w:r>
+    </w:p>
+    <w:p>
+      <w:pPr>
+        <w:jc w:val="both"/>
+        <w:rPr/>
+      </w:pPr>
+      <w:r>
+        <w:rPr>
+          <w:rtl w:val="0"/>
+        </w:rPr>
+        <w:t xml:space="preserve">29/08/25 - Documento de la entrevista</w:t>
+      </w:r>
+    </w:p>
+    <w:p>
+      <w:pPr>
+        <w:numPr>
+          <w:ilvl w:val="0"/>
+          <w:numId w:val="2"/>
+        </w:numPr>
+        <w:ind w:left="720" w:hanging="360"/>
+        <w:jc w:val="both"/>
+        <w:rPr>
+          <w:u w:val="none"/>
+        </w:rPr>
+      </w:pPr>
+      <w:r>
+        <w:rPr>
+          <w:rtl w:val="0"/>
+        </w:rPr>
+        <w:t xml:space="preserve">La definición del proyecto se considera correcta, sin embargo, debería ser un poco más acotada para utilizar en presentaciones. La definición que se utilizó durante esta presentación es más del tipo acorde a un documento. Cortar la definición, representar sólo su núcleo.</w:t>
+      </w:r>
+    </w:p>
+    <w:p>
+      <w:pPr>
+        <w:ind w:left="720" w:firstLine="0"/>
+        <w:jc w:val="both"/>
+        <w:rPr/>
+      </w:pPr>
+      <w:r>
+        <w:rPr>
+          <w:rtl w:val="0"/>
+        </w:rPr>
+      </w:r>
+    </w:p>
+    <w:p>
+      <w:pPr>
+        <w:numPr>
+          <w:ilvl w:val="0"/>
+          <w:numId w:val="2"/>
+        </w:numPr>
+        <w:ind w:left="720" w:hanging="360"/>
+        <w:jc w:val="both"/>
+        <w:rPr>
+          <w:u w:val="none"/>
+        </w:rPr>
+      </w:pPr>
+      <w:r>
+        <w:rPr>
+          <w:rtl w:val="0"/>
+        </w:rPr>
+        <w:t xml:space="preserve">Definir, en los roles, qué miembros son responsables de la validación y verificación, en este caso, con respecto a los documentos entregados. En esta entrega (Documento_Entrevista-Kairos-NexTech) se detectaron muchas palabras que contenían acentos que no corresponden (“qué” en lugar de “que”). Quien se encargue de validar y verificar los documentos, no debe ser el mismo autor.</w:t>
+      </w:r>
+    </w:p>
+    <w:p>
+      <w:pPr>
+        <w:ind w:left="720" w:firstLine="0"/>
+        <w:jc w:val="both"/>
+        <w:rPr/>
+      </w:pPr>
+      <w:r>
+        <w:rPr>
+          <w:rtl w:val="0"/>
+        </w:rPr>
+      </w:r>
+    </w:p>
+    <w:p>
+      <w:pPr>
+        <w:numPr>
+          <w:ilvl w:val="0"/>
+          <w:numId w:val="2"/>
+        </w:numPr>
+        <w:ind w:left="720" w:hanging="360"/>
+        <w:jc w:val="both"/>
+        <w:rPr>
+          <w:u w:val="none"/>
+        </w:rPr>
+      </w:pPr>
+      <w:r>
+        <w:rPr>
+          <w:rtl w:val="0"/>
+        </w:rPr>
+        <w:t xml:space="preserve">Las citas destacadas deberían ubicarse al final del documento ya que lo de mayor importancia son las notas e información obtenida de la entrevista, más que citas. Las preguntas y sus respuestas deben formar parte del documento.</w:t>
+      </w:r>
+    </w:p>
+    <w:p>
+      <w:pPr>
+        <w:numPr>
+          <w:ilvl w:val="0"/>
+          <w:numId w:val="2"/>
+        </w:numPr>
+        <w:ind w:left="720" w:hanging="360"/>
+        <w:jc w:val="both"/>
+        <w:rPr>
+          <w:u w:val="none"/>
+        </w:rPr>
+      </w:pPr>
+      <w:r>
+        <w:rPr>
+          <w:rtl w:val="0"/>
+        </w:rPr>
+        <w:t xml:space="preserve">Para futuras presentaciones, no es necesario adjuntar detalles de en qué momento ocurrió, quiénes participaron, y detalles de esa índole, </w:t>
+      </w:r>
+    </w:p>
+    <w:p>
+      <w:pPr>
+        <w:ind w:left="720" w:firstLine="0"/>
+        <w:jc w:val="both"/>
+        <w:rPr/>
+      </w:pPr>
+      <w:r>
+        <w:rPr>
+          <w:rtl w:val="0"/>
+        </w:rPr>
+      </w:r>
+    </w:p>
+    <w:p>
+      <w:pPr>
+        <w:ind w:left="720" w:firstLine="0"/>
+        <w:jc w:val="both"/>
+        <w:rPr/>
+      </w:pPr>
+      <w:r>
+        <w:rPr>
+          <w:rtl w:val="0"/>
+        </w:rPr>
+      </w:r>
+    </w:p>
+    <w:p>
+      <w:pPr>
+        <w:ind w:left="0" w:firstLine="0"/>
+        <w:jc w:val="both"/>
+        <w:rPr/>
+      </w:pPr>
+      <w:r>
+        <w:rPr>
+          <w:rtl w:val="0"/>
+        </w:rPr>
+        <w:t xml:space="preserve">26/08/25</w:t>
+      </w:r>
+    </w:p>
+    <w:p>
+      <w:pPr>
+        <w:numPr>
+          <w:ilvl w:val="0"/>
+          <w:numId w:val="2"/>
+        </w:numPr>
+        <w:ind w:left="720" w:hanging="360"/>
+      </w:pPr>
+      <w:r>
+        <w:rPr>
+          <w:rtl w:val="0"/>
+        </w:rPr>
+        <w:t xml:space="preserve">No leer los propios roles. Tenés que saber tus propios roles.</w:t>
+      </w:r>
+    </w:p>
+    <w:p>
+      <w:pPr>
+        <w:ind w:left="720" w:firstLine="0"/>
+        <w:rPr/>
+      </w:pPr>
+      <w:r>
+        <w:rPr>
+          <w:rtl w:val="0"/>
+        </w:rPr>
+      </w:r>
+    </w:p>
+    <w:p>
+      <w:pPr>
+        <w:numPr>
+          <w:ilvl w:val="0"/>
+          <w:numId w:val="2"/>
+        </w:numPr>
+        <w:ind w:left="720" w:hanging="360"/>
+        <w:rPr>
+          <w:u w:val="none"/>
+        </w:rPr>
+      </w:pPr>
+      <w:r>
+        <w:rPr>
+          <w:rtl w:val="0"/>
+        </w:rPr>
+        <w:t xml:space="preserve">Hacer validación y verificación de ortografía en todos los documentos por parte de todos los miembros. Osiris se ofende si falta una tilde.</w:t>
+      </w:r>
+    </w:p>
+    <w:p>
+      <w:pPr>
+        <w:ind w:left="720" w:firstLine="0"/>
+        <w:rPr/>
+      </w:pPr>
+      <w:r>
+        <w:rPr>
+          <w:rtl w:val="0"/>
+        </w:rPr>
+      </w:r>
+    </w:p>
+    <w:p>
+      <w:pPr>
+        <w:numPr>
+          <w:ilvl w:val="0"/>
+          <w:numId w:val="2"/>
+        </w:numPr>
+        <w:ind w:left="720" w:hanging="360"/>
+        <w:rPr>
+          <w:u w:val="none"/>
+        </w:rPr>
+      </w:pPr>
+      <w:r>
+        <w:rPr>
+          <w:rtl w:val="0"/>
+        </w:rPr>
+        <w:t xml:space="preserve">No mirar el celular. No tomar nota en el celular. No usar un papel cochino arrugado y feo para apoyo o notas.</w:t>
+      </w:r>
+    </w:p>
+    <w:p>
+      <w:pPr>
+        <w:ind w:left="720" w:firstLine="0"/>
+        <w:rPr/>
+      </w:pPr>
+      <w:r>
+        <w:rPr>
+          <w:rtl w:val="0"/>
+        </w:rPr>
+      </w:r>
+    </w:p>
+    <w:p>
+      <w:pPr>
+        <w:numPr>
+          <w:ilvl w:val="0"/>
+          <w:numId w:val="2"/>
+        </w:numPr>
+        <w:ind w:left="720" w:hanging="360"/>
+        <w:rPr>
+          <w:u w:val="none"/>
+        </w:rPr>
+      </w:pPr>
+      <w:r>
+        <w:rPr>
+          <w:rtl w:val="0"/>
+        </w:rPr>
+        <w:t xml:space="preserve">No voltear a ver la presentación. Siempre mirar al público. De necesitar apoyo, mirar la notebook o la libreta.</w:t>
+      </w:r>
+    </w:p>
+    <w:p>
+      <w:pPr>
+        <w:ind w:left="720" w:firstLine="0"/>
+        <w:rPr/>
+      </w:pPr>
+      <w:r>
+        <w:rPr>
+          <w:rtl w:val="0"/>
+        </w:rPr>
+      </w:r>
+    </w:p>
+    <w:p>
+      <w:pPr>
+        <w:numPr>
+          <w:ilvl w:val="0"/>
+          <w:numId w:val="2"/>
+        </w:numPr>
+        <w:ind w:left="720" w:hanging="360"/>
+        <w:rPr>
+          <w:u w:val="none"/>
+        </w:rPr>
+      </w:pPr>
+      <w:r>
+        <w:rPr>
+          <w:rtl w:val="0"/>
+        </w:rPr>
+        <w:t xml:space="preserve">El texto o la imágen que se presenta debe ocupar la mayor parte de la pantalla como sea posible, de forma que sea visible para todos.</w:t>
+      </w:r>
+    </w:p>
+    <w:p>
+      <w:pPr>
+        <w:ind w:left="720" w:firstLine="0"/>
+        <w:rPr/>
+      </w:pPr>
+      <w:r>
+        <w:rPr>
+          <w:rtl w:val="0"/>
+        </w:rPr>
+      </w:r>
+    </w:p>
+    <w:p>
+      <w:pPr>
+        <w:numPr>
+          <w:ilvl w:val="0"/>
+          <w:numId w:val="2"/>
+        </w:numPr>
+        <w:ind w:left="720" w:hanging="360"/>
+        <w:rPr>
+          <w:u w:val="none"/>
+        </w:rPr>
+      </w:pPr>
+      <w:r>
+        <w:rPr>
+          <w:rtl w:val="0"/>
+        </w:rPr>
+        <w:t xml:space="preserve">Reducir la cantidad de texto. Es mejor que al presentar un gráfico, se lo explique verbalmente.</w:t>
+      </w:r>
+    </w:p>
+    <w:p>
+      <w:pPr>
+        <w:rPr/>
+      </w:pPr>
+      <w:r>
+        <w:rPr>
+          <w:rtl w:val="0"/>
+        </w:rPr>
+      </w:r>
+    </w:p>
+    <w:p>
+      <w:pPr>
+        <w:numPr>
+          <w:ilvl w:val="0"/>
+          <w:numId w:val="1"/>
+        </w:numPr>
+        <w:ind w:left="720" w:hanging="360"/>
+        <w:rPr>
+          <w:u w:val="none"/>
+        </w:rPr>
+      </w:pPr>
+      <w:r>
+        <w:rPr>
+          <w:rtl w:val="0"/>
+        </w:rPr>
+        <w:t xml:space="preserve">Las presentaciones no deben durar más de 20 minutos.</w:t>
       </w:r>
     </w:p>
     <w:sectPr>
+      <w:headerReference r:id="rId6" w:type="default"/>
       <w:pgSz w:h="16834" w:w="11909" w:orient="portrait"/>
       <w:pgMar w:bottom="1440" w:top="1440" w:left="1440" w:right="1440" w:header="720" w:footer="720"/>
       <w:pgNumType w:start="1"/>
@@ -21,8 +371,261 @@
 </w:document>
 </file>
 
+<file path=word/header1.xml><?xml version="1.0" encoding="utf-8"?>
+<w:hdr xmlns:mc="http://schemas.openxmlformats.org/markup-compatibility/2006" xmlns:o="urn:schemas-microsoft-com:office:office" xmlns:r="http://schemas.openxmlformats.org/officeDocument/2006/relationships" xmlns:m="http://schemas.openxmlformats.org/officeDocument/2006/math" xmlns:v="urn:schemas-microsoft-com:vml" xmlns:wp="http://schemas.openxmlformats.org/drawingml/2006/wordprocessingDrawing" xmlns:w10="urn:schemas-microsoft-com:office:word" xmlns:w="http://schemas.openxmlformats.org/wordprocessingml/2006/main" xmlns:wne="http://schemas.microsoft.com/office/word/2006/wordml" xmlns:sl="http://schemas.openxmlformats.org/schemaLibrary/2006/main" xmlns:a="http://schemas.openxmlformats.org/drawingml/2006/main" xmlns:pic="http://schemas.openxmlformats.org/drawingml/2006/picture" xmlns:c="http://schemas.openxmlformats.org/drawingml/2006/chart" xmlns:lc="http://schemas.openxmlformats.org/drawingml/2006/lockedCanvas" xmlns:dgm="http://schemas.openxmlformats.org/drawingml/2006/diagram" xmlns:wps="http://schemas.microsoft.com/office/word/2010/wordprocessingShape" xmlns:wpg="http://schemas.microsoft.com/office/word/2010/wordprocessingGroup" xmlns:w14="http://schemas.microsoft.com/office/word/2010/wordml" xmlns:w15="http://schemas.microsoft.com/office/word/2012/wordml" xmlns:w16="http://schemas.microsoft.com/office/word/2018/wordml" xmlns:w16cex="http://schemas.microsoft.com/office/word/2018/wordml/cex" xmlns:w16cid="http://schemas.microsoft.com/office/word/2016/wordml/cid" xmlns="http://schemas.microsoft.com/office/tasks/2019/documenttasks" xmlns:cr="http://schemas.microsoft.com/office/comments/2020/reactions">
+  <w:p>
+    <w:pPr>
+      <w:rPr/>
+    </w:pPr>
+    <w:r>
+      <w:rPr>
+        <w:rtl w:val="0"/>
+      </w:rPr>
+      <w:t xml:space="preserve">Nota: Las correcciones están en orden cronológico de más nuevas a más viejas, es decir, las correcciones más recientes se encontrarán en los primeros renglones del documento.</w:t>
+    </w:r>
+  </w:p>
+  <w:p>
+    <w:pPr>
+      <w:rPr/>
+    </w:pPr>
+    <w:r>
+      <w:rPr>
+        <w:rtl w:val="0"/>
+      </w:rPr>
+    </w:r>
+  </w:p>
+</w:hdr>
+</file>
+
 <file path=word/numbering.xml><?xml version="1.0" encoding="utf-8"?>
-<w:numbering xmlns:mc="http://schemas.openxmlformats.org/markup-compatibility/2006" xmlns:o="urn:schemas-microsoft-com:office:office" xmlns:r="http://schemas.openxmlformats.org/officeDocument/2006/relationships" xmlns:m="http://schemas.openxmlformats.org/officeDocument/2006/math" xmlns:v="urn:schemas-microsoft-com:vml" xmlns:wp="http://schemas.openxmlformats.org/drawingml/2006/wordprocessingDrawing" xmlns:w10="urn:schemas-microsoft-com:office:word" xmlns:w="http://schemas.openxmlformats.org/wordprocessingml/2006/main" xmlns:wne="http://schemas.microsoft.com/office/word/2006/wordml" xmlns:sl="http://schemas.openxmlformats.org/schemaLibrary/2006/main" xmlns:a="http://schemas.openxmlformats.org/drawingml/2006/main" xmlns:pic="http://schemas.openxmlformats.org/drawingml/2006/picture" xmlns:c="http://schemas.openxmlformats.org/drawingml/2006/chart" xmlns:lc="http://schemas.openxmlformats.org/drawingml/2006/lockedCanvas" xmlns:dgm="http://schemas.openxmlformats.org/drawingml/2006/diagram" xmlns:wps="http://schemas.microsoft.com/office/word/2010/wordprocessingShape" xmlns:wpg="http://schemas.microsoft.com/office/word/2010/wordprocessingGroup" xmlns:w14="http://schemas.microsoft.com/office/word/2010/wordml" xmlns:w15="http://schemas.microsoft.com/office/word/2012/wordml" xmlns:w16="http://schemas.microsoft.com/office/word/2018/wordml" xmlns:w16cex="http://schemas.microsoft.com/office/word/2018/wordml/cex" xmlns:w16cid="http://schemas.microsoft.com/office/word/2016/wordml/cid" xmlns="http://schemas.microsoft.com/office/tasks/2019/documenttasks" xmlns:cr="http://schemas.microsoft.com/office/comments/2020/reactions"/>
+<w:numbering xmlns:mc="http://schemas.openxmlformats.org/markup-compatibility/2006" xmlns:o="urn:schemas-microsoft-com:office:office" xmlns:r="http://schemas.openxmlformats.org/officeDocument/2006/relationships" xmlns:m="http://schemas.openxmlformats.org/officeDocument/2006/math" xmlns:v="urn:schemas-microsoft-com:vml" xmlns:wp="http://schemas.openxmlformats.org/drawingml/2006/wordprocessingDrawing" xmlns:w10="urn:schemas-microsoft-com:office:word" xmlns:w="http://schemas.openxmlformats.org/wordprocessingml/2006/main" xmlns:wne="http://schemas.microsoft.com/office/word/2006/wordml" xmlns:sl="http://schemas.openxmlformats.org/schemaLibrary/2006/main" xmlns:a="http://schemas.openxmlformats.org/drawingml/2006/main" xmlns:pic="http://schemas.openxmlformats.org/drawingml/2006/picture" xmlns:c="http://schemas.openxmlformats.org/drawingml/2006/chart" xmlns:lc="http://schemas.openxmlformats.org/drawingml/2006/lockedCanvas" xmlns:dgm="http://schemas.openxmlformats.org/drawingml/2006/diagram" xmlns:wps="http://schemas.microsoft.com/office/word/2010/wordprocessingShape" xmlns:wpg="http://schemas.microsoft.com/office/word/2010/wordprocessingGroup" xmlns:w14="http://schemas.microsoft.com/office/word/2010/wordml" xmlns:w15="http://schemas.microsoft.com/office/word/2012/wordml" xmlns:w16="http://schemas.microsoft.com/office/word/2018/wordml" xmlns:w16cex="http://schemas.microsoft.com/office/word/2018/wordml/cex" xmlns:w16cid="http://schemas.microsoft.com/office/word/2016/wordml/cid" xmlns="http://schemas.microsoft.com/office/tasks/2019/documenttasks" xmlns:cr="http://schemas.microsoft.com/office/comments/2020/reactions">
+  <w:abstractNum w:abstractNumId="1">
+    <w:lvl w:ilvl="0">
+      <w:start w:val="1"/>
+      <w:numFmt w:val="bullet"/>
+      <w:lvlText w:val="●"/>
+      <w:lvlJc w:val="left"/>
+      <w:pPr>
+        <w:ind w:left="720" w:hanging="360"/>
+      </w:pPr>
+      <w:rPr>
+        <w:u w:val="none"/>
+      </w:rPr>
+    </w:lvl>
+    <w:lvl w:ilvl="1">
+      <w:start w:val="1"/>
+      <w:numFmt w:val="bullet"/>
+      <w:lvlText w:val="○"/>
+      <w:lvlJc w:val="left"/>
+      <w:pPr>
+        <w:ind w:left="1440" w:hanging="360"/>
+      </w:pPr>
+      <w:rPr>
+        <w:u w:val="none"/>
+      </w:rPr>
+    </w:lvl>
+    <w:lvl w:ilvl="2">
+      <w:start w:val="1"/>
+      <w:numFmt w:val="bullet"/>
+      <w:lvlText w:val="■"/>
+      <w:lvlJc w:val="left"/>
+      <w:pPr>
+        <w:ind w:left="2160" w:hanging="360"/>
+      </w:pPr>
+      <w:rPr>
+        <w:u w:val="none"/>
+      </w:rPr>
+    </w:lvl>
+    <w:lvl w:ilvl="3">
+      <w:start w:val="1"/>
+      <w:numFmt w:val="bullet"/>
+      <w:lvlText w:val="●"/>
+      <w:lvlJc w:val="left"/>
+      <w:pPr>
+        <w:ind w:left="2880" w:hanging="360"/>
+      </w:pPr>
+      <w:rPr>
+        <w:u w:val="none"/>
+      </w:rPr>
+    </w:lvl>
+    <w:lvl w:ilvl="4">
+      <w:start w:val="1"/>
+      <w:numFmt w:val="bullet"/>
+      <w:lvlText w:val="○"/>
+      <w:lvlJc w:val="left"/>
+      <w:pPr>
+        <w:ind w:left="3600" w:hanging="360"/>
+      </w:pPr>
+      <w:rPr>
+        <w:u w:val="none"/>
+      </w:rPr>
+    </w:lvl>
+    <w:lvl w:ilvl="5">
+      <w:start w:val="1"/>
+      <w:numFmt w:val="bullet"/>
+      <w:lvlText w:val="■"/>
+      <w:lvlJc w:val="left"/>
+      <w:pPr>
+        <w:ind w:left="4320" w:hanging="360"/>
+      </w:pPr>
+      <w:rPr>
+        <w:u w:val="none"/>
+      </w:rPr>
+    </w:lvl>
+    <w:lvl w:ilvl="6">
+      <w:start w:val="1"/>
+      <w:numFmt w:val="bullet"/>
+      <w:lvlText w:val="●"/>
+      <w:lvlJc w:val="left"/>
+      <w:pPr>
+        <w:ind w:left="5040" w:hanging="360"/>
+      </w:pPr>
+      <w:rPr>
+        <w:u w:val="none"/>
+      </w:rPr>
+    </w:lvl>
+    <w:lvl w:ilvl="7">
+      <w:start w:val="1"/>
+      <w:numFmt w:val="bullet"/>
+      <w:lvlText w:val="○"/>
+      <w:lvlJc w:val="left"/>
+      <w:pPr>
+        <w:ind w:left="5760" w:hanging="360"/>
+      </w:pPr>
+      <w:rPr>
+        <w:u w:val="none"/>
+      </w:rPr>
+    </w:lvl>
+    <w:lvl w:ilvl="8">
+      <w:start w:val="1"/>
+      <w:numFmt w:val="bullet"/>
+      <w:lvlText w:val="■"/>
+      <w:lvlJc w:val="left"/>
+      <w:pPr>
+        <w:ind w:left="6480" w:hanging="360"/>
+      </w:pPr>
+      <w:rPr>
+        <w:u w:val="none"/>
+      </w:rPr>
+    </w:lvl>
+  </w:abstractNum>
+  <w:abstractNum w:abstractNumId="2">
+    <w:lvl w:ilvl="0">
+      <w:start w:val="1"/>
+      <w:numFmt w:val="bullet"/>
+      <w:lvlText w:val="●"/>
+      <w:lvlJc w:val="left"/>
+      <w:pPr>
+        <w:ind w:left="720" w:hanging="360"/>
+      </w:pPr>
+      <w:rPr>
+        <w:u w:val="none"/>
+      </w:rPr>
+    </w:lvl>
+    <w:lvl w:ilvl="1">
+      <w:start w:val="1"/>
+      <w:numFmt w:val="bullet"/>
+      <w:lvlText w:val="○"/>
+      <w:lvlJc w:val="left"/>
+      <w:pPr>
+        <w:ind w:left="1440" w:hanging="360"/>
+      </w:pPr>
+      <w:rPr>
+        <w:u w:val="none"/>
+      </w:rPr>
+    </w:lvl>
+    <w:lvl w:ilvl="2">
+      <w:start w:val="1"/>
+      <w:numFmt w:val="bullet"/>
+      <w:lvlText w:val="■"/>
+      <w:lvlJc w:val="left"/>
+      <w:pPr>
+        <w:ind w:left="2160" w:hanging="360"/>
+      </w:pPr>
+      <w:rPr>
+        <w:u w:val="none"/>
+      </w:rPr>
+    </w:lvl>
+    <w:lvl w:ilvl="3">
+      <w:start w:val="1"/>
+      <w:numFmt w:val="bullet"/>
+      <w:lvlText w:val="●"/>
+      <w:lvlJc w:val="left"/>
+      <w:pPr>
+        <w:ind w:left="2880" w:hanging="360"/>
+      </w:pPr>
+      <w:rPr>
+        <w:u w:val="none"/>
+      </w:rPr>
+    </w:lvl>
+    <w:lvl w:ilvl="4">
+      <w:start w:val="1"/>
+      <w:numFmt w:val="bullet"/>
+      <w:lvlText w:val="○"/>
+      <w:lvlJc w:val="left"/>
+      <w:pPr>
+        <w:ind w:left="3600" w:hanging="360"/>
+      </w:pPr>
+      <w:rPr>
+        <w:u w:val="none"/>
+      </w:rPr>
+    </w:lvl>
+    <w:lvl w:ilvl="5">
+      <w:start w:val="1"/>
+      <w:numFmt w:val="bullet"/>
+      <w:lvlText w:val="■"/>
+      <w:lvlJc w:val="left"/>
+      <w:pPr>
+        <w:ind w:left="4320" w:hanging="360"/>
+      </w:pPr>
+      <w:rPr>
+        <w:u w:val="none"/>
+      </w:rPr>
+    </w:lvl>
+    <w:lvl w:ilvl="6">
+      <w:start w:val="1"/>
+      <w:numFmt w:val="bullet"/>
+      <w:lvlText w:val="●"/>
+      <w:lvlJc w:val="left"/>
+      <w:pPr>
+        <w:ind w:left="5040" w:hanging="360"/>
+      </w:pPr>
+      <w:rPr>
+        <w:u w:val="none"/>
+      </w:rPr>
+    </w:lvl>
+    <w:lvl w:ilvl="7">
+      <w:start w:val="1"/>
+      <w:numFmt w:val="bullet"/>
+      <w:lvlText w:val="○"/>
+      <w:lvlJc w:val="left"/>
+      <w:pPr>
+        <w:ind w:left="5760" w:hanging="360"/>
+      </w:pPr>
+      <w:rPr>
+        <w:u w:val="none"/>
+      </w:rPr>
+    </w:lvl>
+    <w:lvl w:ilvl="8">
+      <w:start w:val="1"/>
+      <w:numFmt w:val="bullet"/>
+      <w:lvlText w:val="■"/>
+      <w:lvlJc w:val="left"/>
+      <w:pPr>
+        <w:ind w:left="6480" w:hanging="360"/>
+      </w:pPr>
+      <w:rPr>
+        <w:u w:val="none"/>
+      </w:rPr>
+    </w:lvl>
+  </w:abstractNum>
+  <w:num w:numId="1">
+    <w:abstractNumId w:val="1"/>
+  </w:num>
+  <w:num w:numId="2">
+    <w:abstractNumId w:val="2"/>
+  </w:num>
+</w:numbering>
 </file>
 
 <file path=word/styles.xml><?xml version="1.0" encoding="utf-8"?>
@@ -42,11 +645,19 @@
       </w:pPr>
     </w:pPrDefault>
   </w:docDefaults>
+  <w:style w:type="table" w:styleId="TableNormal" w:default="1">
+    <w:name w:val="TableNormal"/>
+    <w:tblPr>
+      <w:tblCellMar>
+        <w:top w:w="100.0" w:type="dxa"/>
+        <w:left w:w="100.0" w:type="dxa"/>
+        <w:bottom w:w="100.0" w:type="dxa"/>
+        <w:right w:w="100.0" w:type="dxa"/>
+      </w:tblCellMar>
+    </w:tblPr>
+  </w:style>
   <w:style w:type="paragraph" w:styleId="Normal" w:default="1">
     <w:name w:val="normal"/>
-  </w:style>
-  <w:style w:type="table" w:styleId="TableNormal" w:default="1">
-    <w:name w:val="TableNormal"/>
   </w:style>
   <w:style w:type="paragraph" w:styleId="Heading1">
     <w:name w:val="heading 1"/>

</xml_diff>